<commit_message>
autofocus, start, and documentation
</commit_message>
<xml_diff>
--- a/Lambda Documentation.docx
+++ b/Lambda Documentation.docx
@@ -31,6 +31,63 @@
     </w:p>
     <w:p>
       <w:pPr>
+        <w:jc w:val="center"/>
+        <w:rPr>
+          <w:rFonts w:ascii="Times New Roman" w:hAnsi="Times New Roman" w:cs="Times New Roman"/>
+          <w:b/>
+          <w:sz w:val="24"/>
+        </w:rPr>
+      </w:pPr>
+      <w:r>
+        <w:rPr>
+          <w:noProof/>
+        </w:rPr>
+        <w:drawing>
+          <wp:inline distT="0" distB="0" distL="0" distR="0" wp14:anchorId="06B1E2E3" wp14:editId="1E99E37F">
+            <wp:extent cx="5336931" cy="2235739"/>
+            <wp:effectExtent l="0" t="0" r="0" b="0"/>
+            <wp:docPr id="4" name="Picture 4"/>
+            <wp:cNvGraphicFramePr>
+              <a:graphicFrameLocks xmlns:a="http://schemas.openxmlformats.org/drawingml/2006/main" noChangeAspect="1"/>
+            </wp:cNvGraphicFramePr>
+            <a:graphic xmlns:a="http://schemas.openxmlformats.org/drawingml/2006/main">
+              <a:graphicData uri="http://schemas.openxmlformats.org/drawingml/2006/picture">
+                <pic:pic xmlns:pic="http://schemas.openxmlformats.org/drawingml/2006/picture">
+                  <pic:nvPicPr>
+                    <pic:cNvPr id="0" name=""/>
+                    <pic:cNvPicPr/>
+                  </pic:nvPicPr>
+                  <pic:blipFill rotWithShape="1">
+                    <a:blip r:embed="rId6"/>
+                    <a:srcRect l="17457" t="5000" r="38752" b="62368"/>
+                    <a:stretch/>
+                  </pic:blipFill>
+                  <pic:spPr bwMode="auto">
+                    <a:xfrm>
+                      <a:off x="0" y="0"/>
+                      <a:ext cx="5337399" cy="2235935"/>
+                    </a:xfrm>
+                    <a:prstGeom prst="rect">
+                      <a:avLst/>
+                    </a:prstGeom>
+                    <a:ln>
+                      <a:noFill/>
+                    </a:ln>
+                    <a:extLst>
+                      <a:ext uri="{53640926-AAD7-44D8-BBD7-CCE9431645EC}">
+                        <a14:shadowObscured xmlns:a14="http://schemas.microsoft.com/office/drawing/2010/main"/>
+                      </a:ext>
+                    </a:extLst>
+                  </pic:spPr>
+                </pic:pic>
+              </a:graphicData>
+            </a:graphic>
+          </wp:inline>
+        </w:drawing>
+      </w:r>
+    </w:p>
+    <w:p>
+      <w:pPr>
         <w:rPr>
           <w:rFonts w:ascii="Times New Roman" w:hAnsi="Times New Roman" w:cs="Times New Roman"/>
           <w:sz w:val="24"/>
@@ -64,6 +121,13 @@
           <w:sz w:val="24"/>
         </w:rPr>
         <w:t>.</w:t>
+      </w:r>
+      <w:r>
+        <w:rPr>
+          <w:rFonts w:ascii="Times New Roman" w:hAnsi="Times New Roman" w:cs="Times New Roman"/>
+          <w:sz w:val="24"/>
+        </w:rPr>
+        <w:t xml:space="preserve"> If no error occurs during execution, the VI will close.</w:t>
       </w:r>
     </w:p>
     <w:p>
@@ -214,8 +278,6 @@
         </w:rPr>
         <w:t>.</w:t>
       </w:r>
-      <w:bookmarkStart w:id="0" w:name="_GoBack"/>
-      <w:bookmarkEnd w:id="0"/>
     </w:p>
     <w:p>
       <w:pPr>
@@ -429,6 +491,24 @@
           <w:sz w:val="24"/>
         </w:rPr>
       </w:pPr>
+    </w:p>
+    <w:p>
+      <w:pPr>
+        <w:rPr>
+          <w:rFonts w:ascii="Times New Roman" w:hAnsi="Times New Roman" w:cs="Times New Roman"/>
+          <w:b/>
+          <w:sz w:val="24"/>
+        </w:rPr>
+      </w:pPr>
+    </w:p>
+    <w:p>
+      <w:pPr>
+        <w:rPr>
+          <w:rFonts w:ascii="Times New Roman" w:hAnsi="Times New Roman" w:cs="Times New Roman"/>
+          <w:b/>
+          <w:sz w:val="24"/>
+        </w:rPr>
+      </w:pPr>
       <w:proofErr w:type="gramStart"/>
       <w:r>
         <w:rPr>
@@ -436,6 +516,7 @@
           <w:b/>
           <w:sz w:val="24"/>
         </w:rPr>
+        <w:lastRenderedPageBreak/>
         <w:t>shutter-control</w:t>
       </w:r>
       <w:r>
@@ -655,7 +736,6 @@
           <w:rFonts w:ascii="Times New Roman" w:hAnsi="Times New Roman" w:cs="Times New Roman"/>
           <w:sz w:val="24"/>
         </w:rPr>
-        <w:lastRenderedPageBreak/>
         <w:t>Generate-Command-</w:t>
       </w:r>
       <w:proofErr w:type="spellStart"/>
@@ -1123,6 +1203,7 @@
         <w:rPr>
           <w:noProof/>
         </w:rPr>
+        <w:lastRenderedPageBreak/>
         <w:drawing>
           <wp:inline distT="0" distB="0" distL="0" distR="0" wp14:anchorId="478DA752" wp14:editId="07D9A0BC">
             <wp:extent cx="3235570" cy="1677073"/>
@@ -1139,7 +1220,7 @@
                     <pic:cNvPicPr/>
                   </pic:nvPicPr>
                   <pic:blipFill rotWithShape="1">
-                    <a:blip r:embed="rId6"/>
+                    <a:blip r:embed="rId7"/>
                     <a:srcRect l="38909" t="17894" r="32834" b="56053"/>
                     <a:stretch/>
                   </pic:blipFill>
@@ -1279,7 +1360,6 @@
           <w:rFonts w:ascii="Times New Roman" w:hAnsi="Times New Roman" w:cs="Times New Roman"/>
           <w:sz w:val="24"/>
         </w:rPr>
-        <w:lastRenderedPageBreak/>
         <w:t>Laser Shutter</w:t>
       </w:r>
     </w:p>
@@ -1382,21 +1462,12 @@
         </w:rPr>
         <w:t xml:space="preserve">IR: </w:t>
       </w:r>
-      <w:proofErr w:type="spellStart"/>
-      <w:r>
-        <w:rPr>
-          <w:rFonts w:ascii="Times New Roman" w:hAnsi="Times New Roman" w:cs="Times New Roman"/>
-          <w:sz w:val="24"/>
-        </w:rPr>
-        <w:t>Infared</w:t>
-      </w:r>
-      <w:proofErr w:type="spellEnd"/>
-      <w:r>
-        <w:rPr>
-          <w:rFonts w:ascii="Times New Roman" w:hAnsi="Times New Roman" w:cs="Times New Roman"/>
-          <w:sz w:val="24"/>
-        </w:rPr>
-        <w:t xml:space="preserve"> Laser shutter – same as GFP</w:t>
+      <w:r>
+        <w:rPr>
+          <w:rFonts w:ascii="Times New Roman" w:hAnsi="Times New Roman" w:cs="Times New Roman"/>
+          <w:sz w:val="24"/>
+        </w:rPr>
+        <w:t>785 nm (Block Filter)</w:t>
       </w:r>
     </w:p>
     <w:p>
@@ -1474,7 +1545,7 @@
                     <pic:cNvPicPr/>
                   </pic:nvPicPr>
                   <pic:blipFill rotWithShape="1">
-                    <a:blip r:embed="rId7"/>
+                    <a:blip r:embed="rId8"/>
                     <a:srcRect l="15978" t="28684" r="51179" b="25263"/>
                     <a:stretch/>
                   </pic:blipFill>
@@ -1521,7 +1592,7 @@
                     <pic:cNvPicPr/>
                   </pic:nvPicPr>
                   <pic:blipFill rotWithShape="1">
-                    <a:blip r:embed="rId8"/>
+                    <a:blip r:embed="rId9"/>
                     <a:srcRect l="34618" t="36579" r="51327" b="46316"/>
                     <a:stretch/>
                   </pic:blipFill>
@@ -1598,6 +1669,7 @@
         <w:rPr>
           <w:noProof/>
         </w:rPr>
+        <w:lastRenderedPageBreak/>
         <w:drawing>
           <wp:inline distT="0" distB="0" distL="0" distR="0" wp14:anchorId="518DE9B1" wp14:editId="73E61532">
             <wp:extent cx="4677508" cy="1390169"/>
@@ -1614,7 +1686,7 @@
                     <pic:cNvPicPr/>
                   </pic:nvPicPr>
                   <pic:blipFill rotWithShape="1">
-                    <a:blip r:embed="rId9"/>
+                    <a:blip r:embed="rId10"/>
                     <a:srcRect l="44826" t="43421" r="12863" b="34211"/>
                     <a:stretch/>
                   </pic:blipFill>
@@ -1670,7 +1742,7 @@
                     <pic:cNvPicPr/>
                   </pic:nvPicPr>
                   <pic:blipFill rotWithShape="1">
-                    <a:blip r:embed="rId10"/>
+                    <a:blip r:embed="rId11"/>
                     <a:srcRect l="29829" t="33684" r="22626" b="49210"/>
                     <a:stretch/>
                   </pic:blipFill>
@@ -1799,7 +1871,6 @@
           <w:b/>
           <w:sz w:val="24"/>
         </w:rPr>
-        <w:lastRenderedPageBreak/>
         <w:t>stage-controller.vi</w:t>
       </w:r>
       <w:proofErr w:type="gramEnd"/>
@@ -1979,6 +2050,7 @@
         <w:rPr>
           <w:noProof/>
         </w:rPr>
+        <w:lastRenderedPageBreak/>
         <w:drawing>
           <wp:inline distT="0" distB="0" distL="0" distR="0" wp14:anchorId="418FF25A" wp14:editId="2C6FFF0F">
             <wp:extent cx="3385038" cy="3035550"/>
@@ -1995,7 +2067,7 @@
                     <pic:cNvPicPr/>
                   </pic:nvPicPr>
                   <pic:blipFill rotWithShape="1">
-                    <a:blip r:embed="rId11"/>
+                    <a:blip r:embed="rId12"/>
                     <a:srcRect l="20703" t="16598" r="35261" b="13158"/>
                     <a:stretch/>
                   </pic:blipFill>
@@ -2211,15 +2283,7 @@
           <w:rFonts w:ascii="Times New Roman" w:hAnsi="Times New Roman" w:cs="Times New Roman"/>
           <w:sz w:val="24"/>
         </w:rPr>
-        <w:t xml:space="preserve">center X of field), current Y (center Y of field), x mark (X scale markers), y mark (y scale markers), plot 1 (upper line plot), plot 2 (lower </w:t>
-      </w:r>
-      <w:r>
-        <w:rPr>
-          <w:rFonts w:ascii="Times New Roman" w:hAnsi="Times New Roman" w:cs="Times New Roman"/>
-          <w:sz w:val="24"/>
-        </w:rPr>
-        <w:lastRenderedPageBreak/>
-        <w:t xml:space="preserve">line plot), </w:t>
+        <w:t xml:space="preserve">center X of field), current Y (center Y of field), x mark (X scale markers), y mark (y scale markers), plot 1 (upper line plot), plot 2 (lower line plot), </w:t>
       </w:r>
       <w:r>
         <w:rPr>
@@ -2278,7 +2342,7 @@
           <w:rFonts w:ascii="Times New Roman" w:hAnsi="Times New Roman" w:cs="Times New Roman"/>
           <w:sz w:val="24"/>
         </w:rPr>
-        <w:t>field-raster-globals.vi</w:t>
+        <w:t>stage-controller-globals.vi</w:t>
       </w:r>
     </w:p>
     <w:p>
@@ -2321,6 +2385,26 @@
       <w:pPr>
         <w:pStyle w:val="ListParagraph"/>
         <w:numPr>
+          <w:ilvl w:val="1"/>
+          <w:numId w:val="8"/>
+        </w:numPr>
+        <w:rPr>
+          <w:rFonts w:ascii="Times New Roman" w:hAnsi="Times New Roman" w:cs="Times New Roman"/>
+          <w:sz w:val="24"/>
+        </w:rPr>
+      </w:pPr>
+      <w:r>
+        <w:rPr>
+          <w:rFonts w:ascii="Times New Roman" w:hAnsi="Times New Roman" w:cs="Times New Roman"/>
+          <w:sz w:val="24"/>
+        </w:rPr>
+        <w:t>Not for interactive use!</w:t>
+      </w:r>
+    </w:p>
+    <w:p>
+      <w:pPr>
+        <w:pStyle w:val="ListParagraph"/>
+        <w:numPr>
           <w:ilvl w:val="0"/>
           <w:numId w:val="8"/>
         </w:numPr>
@@ -2415,23 +2499,28 @@
           <w:rFonts w:ascii="Times New Roman" w:hAnsi="Times New Roman" w:cs="Times New Roman"/>
           <w:sz w:val="24"/>
         </w:rPr>
-        <w:t>etermines the range of the axis (</w:t>
-      </w:r>
-      <w:proofErr w:type="spellStart"/>
-      <w:r>
-        <w:rPr>
-          <w:rFonts w:ascii="Times New Roman" w:hAnsi="Times New Roman" w:cs="Times New Roman"/>
-          <w:sz w:val="24"/>
-        </w:rPr>
-        <w:t>x,y</w:t>
-      </w:r>
-      <w:proofErr w:type="spellEnd"/>
-      <w:r>
-        <w:rPr>
-          <w:rFonts w:ascii="Times New Roman" w:hAnsi="Times New Roman" w:cs="Times New Roman"/>
-          <w:sz w:val="24"/>
-        </w:rPr>
-        <w:t>,&amp; z)</w:t>
+        <w:t>etermines the range of the axe</w:t>
+      </w:r>
+      <w:r>
+        <w:rPr>
+          <w:rFonts w:ascii="Times New Roman" w:hAnsi="Times New Roman" w:cs="Times New Roman"/>
+          <w:sz w:val="24"/>
+        </w:rPr>
+        <w:t>s (x,</w:t>
+      </w:r>
+      <w:r>
+        <w:rPr>
+          <w:rFonts w:ascii="Times New Roman" w:hAnsi="Times New Roman" w:cs="Times New Roman"/>
+          <w:sz w:val="24"/>
+        </w:rPr>
+        <w:t xml:space="preserve"> </w:t>
+      </w:r>
+      <w:r>
+        <w:rPr>
+          <w:rFonts w:ascii="Times New Roman" w:hAnsi="Times New Roman" w:cs="Times New Roman"/>
+          <w:sz w:val="24"/>
+        </w:rPr>
+        <w:t>y,&amp; z)</w:t>
       </w:r>
     </w:p>
     <w:p>
@@ -2451,24 +2540,8 @@
           <w:rFonts w:ascii="Times New Roman" w:hAnsi="Times New Roman" w:cs="Times New Roman"/>
           <w:sz w:val="24"/>
         </w:rPr>
-        <w:t>Move stage command</w:t>
-      </w:r>
-      <w:r>
-        <w:rPr>
-          <w:rFonts w:ascii="Times New Roman" w:hAnsi="Times New Roman" w:cs="Times New Roman"/>
-          <w:sz w:val="24"/>
-        </w:rPr>
-        <w:t xml:space="preserve"> – Global - </w:t>
-      </w:r>
-      <w:proofErr w:type="spellStart"/>
-      <w:r>
-        <w:rPr>
-          <w:rFonts w:ascii="Times New Roman" w:hAnsi="Times New Roman" w:cs="Times New Roman"/>
-          <w:sz w:val="24"/>
-        </w:rPr>
-        <w:t>SubVI</w:t>
-      </w:r>
-      <w:proofErr w:type="spellEnd"/>
+        <w:t xml:space="preserve">command stage.vi </w:t>
+      </w:r>
     </w:p>
     <w:p>
       <w:pPr>
@@ -2487,7 +2560,23 @@
           <w:rFonts w:ascii="Times New Roman" w:hAnsi="Times New Roman" w:cs="Times New Roman"/>
           <w:sz w:val="24"/>
         </w:rPr>
-        <w:t>This vi was taken from the Glimpse VI stage controller</w:t>
+        <w:t xml:space="preserve">User event VI for the </w:t>
+      </w:r>
+      <w:proofErr w:type="spellStart"/>
+      <w:r>
+        <w:rPr>
+          <w:rFonts w:ascii="Times New Roman" w:hAnsi="Times New Roman" w:cs="Times New Roman"/>
+          <w:sz w:val="24"/>
+        </w:rPr>
+        <w:t>nano</w:t>
+      </w:r>
+      <w:proofErr w:type="spellEnd"/>
+      <w:r>
+        <w:rPr>
+          <w:rFonts w:ascii="Times New Roman" w:hAnsi="Times New Roman" w:cs="Times New Roman"/>
+          <w:sz w:val="24"/>
+        </w:rPr>
+        <w:t>-positioner.</w:t>
       </w:r>
     </w:p>
     <w:p>
@@ -2507,8 +2596,47 @@
           <w:rFonts w:ascii="Times New Roman" w:hAnsi="Times New Roman" w:cs="Times New Roman"/>
           <w:sz w:val="24"/>
         </w:rPr>
-        <w:t>Adjusts the stage depending on the user’s step selection</w:t>
-      </w:r>
+        <w:t>Used as an external trigger for program</w:t>
+      </w:r>
+      <w:r>
+        <w:rPr>
+          <w:rFonts w:ascii="Times New Roman" w:hAnsi="Times New Roman" w:cs="Times New Roman"/>
+          <w:sz w:val="24"/>
+        </w:rPr>
+        <w:t>s which</w:t>
+      </w:r>
+      <w:r>
+        <w:rPr>
+          <w:rFonts w:ascii="Times New Roman" w:hAnsi="Times New Roman" w:cs="Times New Roman"/>
+          <w:sz w:val="24"/>
+        </w:rPr>
+        <w:t xml:space="preserve"> require communicating with the </w:t>
+      </w:r>
+      <w:proofErr w:type="spellStart"/>
+      <w:r>
+        <w:rPr>
+          <w:rFonts w:ascii="Times New Roman" w:hAnsi="Times New Roman" w:cs="Times New Roman"/>
+          <w:sz w:val="24"/>
+        </w:rPr>
+        <w:t>nano</w:t>
+      </w:r>
+      <w:proofErr w:type="spellEnd"/>
+      <w:r>
+        <w:rPr>
+          <w:rFonts w:ascii="Times New Roman" w:hAnsi="Times New Roman" w:cs="Times New Roman"/>
+          <w:sz w:val="24"/>
+        </w:rPr>
+        <w:t xml:space="preserve">-positioner at precise </w:t>
+      </w:r>
+      <w:proofErr w:type="gramStart"/>
+      <w:r>
+        <w:rPr>
+          <w:rFonts w:ascii="Times New Roman" w:hAnsi="Times New Roman" w:cs="Times New Roman"/>
+          <w:sz w:val="24"/>
+        </w:rPr>
+        <w:t>moments.</w:t>
+      </w:r>
+      <w:proofErr w:type="gramEnd"/>
     </w:p>
     <w:p>
       <w:pPr>
@@ -2544,20 +2672,20 @@
           <w:sz w:val="24"/>
         </w:rPr>
       </w:pPr>
-      <w:r>
-        <w:rPr>
-          <w:rFonts w:ascii="Times New Roman" w:hAnsi="Times New Roman" w:cs="Times New Roman"/>
-          <w:sz w:val="24"/>
-        </w:rPr>
-        <w:t xml:space="preserve">This is actually a </w:t>
-      </w:r>
       <w:proofErr w:type="spellStart"/>
       <w:r>
         <w:rPr>
           <w:rFonts w:ascii="Times New Roman" w:hAnsi="Times New Roman" w:cs="Times New Roman"/>
           <w:sz w:val="24"/>
         </w:rPr>
-        <w:t>subVI</w:t>
+        <w:t>S</w:t>
+      </w:r>
+      <w:r>
+        <w:rPr>
+          <w:rFonts w:ascii="Times New Roman" w:hAnsi="Times New Roman" w:cs="Times New Roman"/>
+          <w:sz w:val="24"/>
+        </w:rPr>
+        <w:t>ubVI</w:t>
       </w:r>
       <w:proofErr w:type="spellEnd"/>
       <w:r>
@@ -2698,7 +2826,15 @@
           <w:rFonts w:ascii="Times New Roman" w:hAnsi="Times New Roman" w:cs="Times New Roman"/>
           <w:sz w:val="24"/>
         </w:rPr>
+        <w:lastRenderedPageBreak/>
         <w:t>This VI was copied from Glimpse stage controller</w:t>
+      </w:r>
+      <w:r>
+        <w:rPr>
+          <w:rFonts w:ascii="Times New Roman" w:hAnsi="Times New Roman" w:cs="Times New Roman"/>
+          <w:sz w:val="24"/>
+        </w:rPr>
+        <w:t>.</w:t>
       </w:r>
     </w:p>
     <w:p>
@@ -2718,7 +2854,14 @@
           <w:rFonts w:ascii="Times New Roman" w:hAnsi="Times New Roman" w:cs="Times New Roman"/>
           <w:sz w:val="24"/>
         </w:rPr>
-        <w:t xml:space="preserve">Outputs the current values of the axis to the </w:t>
+        <w:t>Outputs the current valu</w:t>
+      </w:r>
+      <w:r>
+        <w:rPr>
+          <w:rFonts w:ascii="Times New Roman" w:hAnsi="Times New Roman" w:cs="Times New Roman"/>
+          <w:sz w:val="24"/>
+        </w:rPr>
+        <w:t xml:space="preserve">es of the axis to the </w:t>
       </w:r>
       <w:proofErr w:type="spellStart"/>
       <w:r>
@@ -2734,7 +2877,7 @@
           <w:rFonts w:ascii="Times New Roman" w:hAnsi="Times New Roman" w:cs="Times New Roman"/>
           <w:sz w:val="24"/>
         </w:rPr>
-        <w:t xml:space="preserve"> drive</w:t>
+        <w:t>-positioner.</w:t>
       </w:r>
     </w:p>
     <w:p>
@@ -2783,17 +2926,22 @@
           <w:rFonts w:ascii="Times New Roman" w:hAnsi="Times New Roman" w:cs="Times New Roman"/>
           <w:sz w:val="24"/>
         </w:rPr>
-        <w:t xml:space="preserve">Is used whenever the field size is altered. This </w:t>
-      </w:r>
-      <w:proofErr w:type="gramStart"/>
-      <w:r>
-        <w:rPr>
-          <w:rFonts w:ascii="Times New Roman" w:hAnsi="Times New Roman" w:cs="Times New Roman"/>
-          <w:sz w:val="24"/>
-        </w:rPr>
-        <w:t>vi</w:t>
-      </w:r>
-      <w:proofErr w:type="gramEnd"/>
+        <w:t>U</w:t>
+      </w:r>
+      <w:r>
+        <w:rPr>
+          <w:rFonts w:ascii="Times New Roman" w:hAnsi="Times New Roman" w:cs="Times New Roman"/>
+          <w:sz w:val="24"/>
+        </w:rPr>
+        <w:t>sed whenever the field size is altered</w:t>
+      </w:r>
+      <w:r>
+        <w:rPr>
+          <w:rFonts w:ascii="Times New Roman" w:hAnsi="Times New Roman" w:cs="Times New Roman"/>
+          <w:sz w:val="24"/>
+        </w:rPr>
+        <w:t xml:space="preserve"> on the stage-controller front panel. This VI</w:t>
+      </w:r>
       <w:r>
         <w:rPr>
           <w:rFonts w:ascii="Times New Roman" w:hAnsi="Times New Roman" w:cs="Times New Roman"/>
@@ -2979,7 +3127,7 @@
                     <pic:cNvPicPr/>
                   </pic:nvPicPr>
                   <pic:blipFill rotWithShape="1">
-                    <a:blip r:embed="rId12"/>
+                    <a:blip r:embed="rId13"/>
                     <a:srcRect l="1776" t="19737" r="58724" b="51316"/>
                     <a:stretch/>
                   </pic:blipFill>
@@ -3006,6 +3154,8 @@
           </wp:inline>
         </w:drawing>
       </w:r>
+      <w:bookmarkStart w:id="0" w:name="_GoBack"/>
+      <w:bookmarkEnd w:id="0"/>
     </w:p>
     <w:p>
       <w:pPr>
@@ -3107,7 +3257,6 @@
           <w:rFonts w:ascii="Times New Roman" w:hAnsi="Times New Roman" w:cs="Times New Roman"/>
           <w:sz w:val="24"/>
         </w:rPr>
-        <w:lastRenderedPageBreak/>
         <w:t xml:space="preserve">The Move stage command moves the stage according to changes made by other </w:t>
       </w:r>
       <w:proofErr w:type="gramStart"/>
@@ -3154,8 +3303,9 @@
         <w:rPr>
           <w:noProof/>
         </w:rPr>
+        <w:lastRenderedPageBreak/>
         <w:drawing>
-          <wp:inline distT="0" distB="0" distL="0" distR="0" wp14:anchorId="709F8BC3" wp14:editId="2606DA7A">
+          <wp:inline distT="0" distB="0" distL="0" distR="0" wp14:anchorId="469882D6" wp14:editId="63E01C5D">
             <wp:extent cx="3464169" cy="3926058"/>
             <wp:effectExtent l="0" t="0" r="3175" b="0"/>
             <wp:docPr id="21" name="Picture 21"/>
@@ -3170,7 +3320,7 @@
                     <pic:cNvPicPr/>
                   </pic:nvPicPr>
                   <pic:blipFill rotWithShape="1">
-                    <a:blip r:embed="rId13"/>
+                    <a:blip r:embed="rId14"/>
                     <a:srcRect l="1332" t="15001" r="63162" b="13420"/>
                     <a:stretch/>
                   </pic:blipFill>
@@ -3206,15 +3356,6 @@
           <w:sz w:val="24"/>
         </w:rPr>
       </w:pPr>
-    </w:p>
-    <w:p>
-      <w:pPr>
-        <w:ind w:left="360"/>
-        <w:rPr>
-          <w:rFonts w:ascii="Times New Roman" w:hAnsi="Times New Roman" w:cs="Times New Roman"/>
-          <w:sz w:val="24"/>
-        </w:rPr>
-      </w:pPr>
       <w:r>
         <w:rPr>
           <w:rFonts w:ascii="Times New Roman" w:hAnsi="Times New Roman" w:cs="Times New Roman"/>
@@ -3302,7 +3443,7 @@
                     <pic:cNvPicPr/>
                   </pic:nvPicPr>
                   <pic:blipFill rotWithShape="1">
-                    <a:blip r:embed="rId14"/>
+                    <a:blip r:embed="rId15"/>
                     <a:srcRect l="25742" t="14210" r="35201" b="8421"/>
                     <a:stretch/>
                   </pic:blipFill>
@@ -3447,7 +3588,7 @@
                     <pic:cNvPicPr/>
                   </pic:nvPicPr>
                   <pic:blipFill rotWithShape="1">
-                    <a:blip r:embed="rId15"/>
+                    <a:blip r:embed="rId16"/>
                     <a:srcRect l="62875" t="59737" r="22922" b="20527"/>
                     <a:stretch/>
                   </pic:blipFill>
@@ -3600,7 +3741,7 @@
                     <pic:cNvPicPr/>
                   </pic:nvPicPr>
                   <pic:blipFill rotWithShape="1">
-                    <a:blip r:embed="rId16"/>
+                    <a:blip r:embed="rId17"/>
                     <a:srcRect l="8729" t="11579" r="14045" b="10000"/>
                     <a:stretch/>
                   </pic:blipFill>
@@ -3726,7 +3867,7 @@
                     <pic:cNvPicPr/>
                   </pic:nvPicPr>
                   <pic:blipFill rotWithShape="1">
-                    <a:blip r:embed="rId17"/>
+                    <a:blip r:embed="rId18"/>
                     <a:srcRect l="24410" t="8684" r="49404" b="11316"/>
                     <a:stretch/>
                   </pic:blipFill>
@@ -4104,7 +4245,7 @@
                     <pic:cNvPicPr/>
                   </pic:nvPicPr>
                   <pic:blipFill rotWithShape="1">
-                    <a:blip r:embed="rId18"/>
+                    <a:blip r:embed="rId19"/>
                     <a:srcRect l="10800" t="25000" r="45705" b="26579"/>
                     <a:stretch/>
                   </pic:blipFill>
@@ -4466,7 +4607,7 @@
                     <pic:cNvPicPr/>
                   </pic:nvPicPr>
                   <pic:blipFill rotWithShape="1">
-                    <a:blip r:embed="rId19"/>
+                    <a:blip r:embed="rId20"/>
                     <a:srcRect l="10504" t="30526" r="3542" b="33421"/>
                     <a:stretch/>
                   </pic:blipFill>
@@ -4710,7 +4851,7 @@
                     <pic:cNvPicPr/>
                   </pic:nvPicPr>
                   <pic:blipFill rotWithShape="1">
-                    <a:blip r:embed="rId20"/>
+                    <a:blip r:embed="rId21"/>
                     <a:srcRect l="6214" t="29737" r="32538" b="44211"/>
                     <a:stretch/>
                   </pic:blipFill>
@@ -4766,7 +4907,7 @@
                     <pic:cNvPicPr/>
                   </pic:nvPicPr>
                   <pic:blipFill rotWithShape="1">
-                    <a:blip r:embed="rId21"/>
+                    <a:blip r:embed="rId22"/>
                     <a:srcRect l="65095" t="22369" r="7832" b="55000"/>
                     <a:stretch/>
                   </pic:blipFill>
@@ -4851,7 +4992,7 @@
                     <pic:cNvPicPr/>
                   </pic:nvPicPr>
                   <pic:blipFill rotWithShape="1">
-                    <a:blip r:embed="rId22"/>
+                    <a:blip r:embed="rId23"/>
                     <a:srcRect l="31216" t="38684" r="49996" b="50263"/>
                     <a:stretch/>
                   </pic:blipFill>
@@ -4952,7 +5093,7 @@
                     <pic:cNvPicPr/>
                   </pic:nvPicPr>
                   <pic:blipFill rotWithShape="1">
-                    <a:blip r:embed="rId23"/>
+                    <a:blip r:embed="rId24"/>
                     <a:srcRect l="11539" t="10263" r="5613" b="11053"/>
                     <a:stretch/>
                   </pic:blipFill>
@@ -5148,7 +5289,7 @@
                     <pic:cNvPicPr/>
                   </pic:nvPicPr>
                   <pic:blipFill rotWithShape="1">
-                    <a:blip r:embed="rId24"/>
+                    <a:blip r:embed="rId25"/>
                     <a:srcRect l="46010" t="39210" r="27064" b="35000"/>
                     <a:stretch/>
                   </pic:blipFill>
@@ -5256,7 +5397,7 @@
                     <pic:cNvPicPr/>
                   </pic:nvPicPr>
                   <pic:blipFill rotWithShape="1">
-                    <a:blip r:embed="rId25"/>
+                    <a:blip r:embed="rId26"/>
                     <a:srcRect l="11244" t="11842" r="41859" b="36316"/>
                     <a:stretch/>
                   </pic:blipFill>
@@ -5383,7 +5524,7 @@
                     <pic:cNvPicPr/>
                   </pic:nvPicPr>
                   <pic:blipFill rotWithShape="1">
-                    <a:blip r:embed="rId26"/>
+                    <a:blip r:embed="rId27"/>
                     <a:srcRect l="3846" t="14737" r="5318" b="11316"/>
                     <a:stretch/>
                   </pic:blipFill>

</xml_diff>